<commit_message>
copy them cho thu muc debug
</commit_message>
<xml_diff>
--- a/BaoCaoNMPTG-NhomTTS-SE102.J21.docx
+++ b/BaoCaoNMPTG-NhomTTS-SE102.J21.docx
@@ -12,28 +12,6 @@
           <w:szCs w:val="26"/>
         </w:rPr>
       </w:pPr>
-    </w:p>
-    <w:p>
-      <w:pPr>
-        <w:jc w:val="center"/>
-        <w:rPr>
-          <w:rFonts w:ascii="Times New Roman" w:hAnsi="Times New Roman" w:cs="Times New Roman"/>
-          <w:b/>
-          <w:sz w:val="26"/>
-          <w:szCs w:val="26"/>
-        </w:rPr>
-      </w:pPr>
-    </w:p>
-    <w:p>
-      <w:pPr>
-        <w:jc w:val="center"/>
-        <w:rPr>
-          <w:rFonts w:ascii="Times New Roman" w:hAnsi="Times New Roman" w:cs="Times New Roman"/>
-          <w:b/>
-          <w:sz w:val="26"/>
-          <w:szCs w:val="26"/>
-        </w:rPr>
-      </w:pPr>
       <w:r>
         <w:rPr>
           <w:rFonts w:ascii="Times New Roman" w:hAnsi="Times New Roman" w:cs="Times New Roman"/>
@@ -42,13 +20,13 @@
           <w:szCs w:val="26"/>
         </w:rPr>
         <w:drawing>
-          <wp:anchor distT="0" distB="0" distL="114300" distR="114300" simplePos="0" relativeHeight="251658240" behindDoc="1" locked="0" layoutInCell="1" allowOverlap="1" wp14:anchorId="45D448AB" wp14:editId="7BF49BF6">
+          <wp:anchor distT="0" distB="0" distL="114300" distR="114300" simplePos="0" relativeHeight="251658240" behindDoc="1" locked="0" layoutInCell="1" allowOverlap="1" wp14:anchorId="13E4BBC9" wp14:editId="4904B774">
             <wp:simplePos x="0" y="0"/>
             <wp:positionH relativeFrom="margin">
-              <wp:posOffset>-262467</wp:posOffset>
+              <wp:posOffset>-262255</wp:posOffset>
             </wp:positionH>
             <wp:positionV relativeFrom="paragraph">
-              <wp:posOffset>-582083</wp:posOffset>
+              <wp:posOffset>8255</wp:posOffset>
             </wp:positionV>
             <wp:extent cx="5943600" cy="8343900"/>
             <wp:effectExtent l="19050" t="19050" r="19050" b="19050"/>
@@ -111,15 +89,6 @@
           </wp:anchor>
         </w:drawing>
       </w:r>
-      <w:r>
-        <w:rPr>
-          <w:rFonts w:ascii="Times New Roman" w:hAnsi="Times New Roman" w:cs="Times New Roman"/>
-          <w:b/>
-          <w:sz w:val="26"/>
-          <w:szCs w:val="26"/>
-        </w:rPr>
-        <w:t>ĐẠI HỌC QUỐC GIA TP HỒ CHÍ MINH</w:t>
-      </w:r>
     </w:p>
     <w:p>
       <w:pPr>
@@ -138,26 +107,7 @@
           <w:sz w:val="26"/>
           <w:szCs w:val="26"/>
         </w:rPr>
-        <w:t>TR</w:t>
-      </w:r>
-      <w:r>
-        <w:rPr>
-          <w:rFonts w:ascii="Times New Roman" w:hAnsi="Times New Roman" w:cs="Times New Roman"/>
-          <w:b/>
-          <w:sz w:val="26"/>
-          <w:szCs w:val="26"/>
-          <w:lang w:val="vi-VN"/>
-        </w:rPr>
-        <w:t xml:space="preserve">ƯỜNG ĐẠI HỌC CÔNG </w:t>
-      </w:r>
-      <w:r>
-        <w:rPr>
-          <w:rFonts w:ascii="Times New Roman" w:hAnsi="Times New Roman" w:cs="Times New Roman"/>
-          <w:b/>
-          <w:sz w:val="26"/>
-          <w:szCs w:val="26"/>
-        </w:rPr>
-        <w:t>NGHỆ THÔNG TIN</w:t>
+        <w:t>ĐẠI HỌC QUỐC GIA TP HỒ CHÍ MINH</w:t>
       </w:r>
     </w:p>
     <w:p>
@@ -177,7 +127,26 @@
           <w:sz w:val="26"/>
           <w:szCs w:val="26"/>
         </w:rPr>
-        <w:t>KHOA CÔNG NGHỆ PHẦN MỀM</w:t>
+        <w:t>TR</w:t>
+      </w:r>
+      <w:r>
+        <w:rPr>
+          <w:rFonts w:ascii="Times New Roman" w:hAnsi="Times New Roman" w:cs="Times New Roman"/>
+          <w:b/>
+          <w:sz w:val="26"/>
+          <w:szCs w:val="26"/>
+          <w:lang w:val="vi-VN"/>
+        </w:rPr>
+        <w:t xml:space="preserve">ƯỜNG ĐẠI HỌC CÔNG </w:t>
+      </w:r>
+      <w:r>
+        <w:rPr>
+          <w:rFonts w:ascii="Times New Roman" w:hAnsi="Times New Roman" w:cs="Times New Roman"/>
+          <w:b/>
+          <w:sz w:val="26"/>
+          <w:szCs w:val="26"/>
+        </w:rPr>
+        <w:t>NGHỆ THÔNG TIN</w:t>
       </w:r>
     </w:p>
     <w:p>
@@ -197,7 +166,7 @@
           <w:sz w:val="26"/>
           <w:szCs w:val="26"/>
         </w:rPr>
-        <w:t>----------oOo----------</w:t>
+        <w:t>KHOA CÔNG NGHỆ PHẦN MỀM</w:t>
       </w:r>
     </w:p>
     <w:p>
@@ -214,12 +183,32 @@
         <w:rPr>
           <w:rFonts w:ascii="Times New Roman" w:hAnsi="Times New Roman" w:cs="Times New Roman"/>
           <w:b/>
+          <w:sz w:val="26"/>
+          <w:szCs w:val="26"/>
+        </w:rPr>
+        <w:t>----------oOo----------</w:t>
+      </w:r>
+    </w:p>
+    <w:p>
+      <w:pPr>
+        <w:jc w:val="center"/>
+        <w:rPr>
+          <w:rFonts w:ascii="Times New Roman" w:hAnsi="Times New Roman" w:cs="Times New Roman"/>
+          <w:b/>
+          <w:sz w:val="26"/>
+          <w:szCs w:val="26"/>
+        </w:rPr>
+      </w:pPr>
+      <w:r>
+        <w:rPr>
+          <w:rFonts w:ascii="Times New Roman" w:hAnsi="Times New Roman" w:cs="Times New Roman"/>
+          <w:b/>
           <w:noProof/>
           <w:sz w:val="26"/>
           <w:szCs w:val="26"/>
         </w:rPr>
         <w:drawing>
-          <wp:anchor distT="0" distB="0" distL="114300" distR="114300" simplePos="0" relativeHeight="251663360" behindDoc="0" locked="0" layoutInCell="1" allowOverlap="1" wp14:anchorId="7D63AFC8" wp14:editId="745B8530">
+          <wp:anchor distT="0" distB="0" distL="114300" distR="114300" simplePos="0" relativeHeight="251663360" behindDoc="0" locked="0" layoutInCell="1" allowOverlap="1" wp14:anchorId="206AE306" wp14:editId="3F9419DF">
             <wp:simplePos x="0" y="0"/>
             <wp:positionH relativeFrom="margin">
               <wp:align>center</wp:align>
@@ -489,7 +478,48 @@
           <w:sz w:val="26"/>
           <w:szCs w:val="26"/>
         </w:rPr>
-        <w:t>Nhóm-TTS</w:t>
+        <w:t>Lớp:</w:t>
+      </w:r>
+      <w:r>
+        <w:t xml:space="preserve"> </w:t>
+      </w:r>
+      <w:r>
+        <w:rPr>
+          <w:rFonts w:ascii="Times New Roman" w:hAnsi="Times New Roman" w:cs="Times New Roman"/>
+          <w:b/>
+          <w:sz w:val="26"/>
+          <w:szCs w:val="26"/>
+        </w:rPr>
+        <w:t>SE102.J21</w:t>
+      </w:r>
+    </w:p>
+    <w:p>
+      <w:pPr>
+        <w:jc w:val="center"/>
+        <w:rPr>
+          <w:rFonts w:ascii="Times New Roman" w:hAnsi="Times New Roman" w:cs="Times New Roman"/>
+          <w:b/>
+          <w:sz w:val="26"/>
+          <w:szCs w:val="26"/>
+        </w:rPr>
+      </w:pPr>
+      <w:r>
+        <w:rPr>
+          <w:rFonts w:ascii="Times New Roman" w:hAnsi="Times New Roman" w:cs="Times New Roman"/>
+          <w:b/>
+          <w:sz w:val="26"/>
+          <w:szCs w:val="26"/>
+        </w:rPr>
+        <w:t xml:space="preserve">Nhóm: </w:t>
+      </w:r>
+      <w:r>
+        <w:rPr>
+          <w:rFonts w:ascii="Times New Roman" w:hAnsi="Times New Roman" w:cs="Times New Roman"/>
+          <w:b/>
+          <w:sz w:val="26"/>
+          <w:szCs w:val="26"/>
+        </w:rPr>
+        <w:t>TTS</w:t>
       </w:r>
     </w:p>
     <w:p>
@@ -3700,8 +3730,6 @@
           <w:szCs w:val="26"/>
         </w:rPr>
       </w:pPr>
-      <w:bookmarkStart w:id="4" w:name="_GoBack"/>
-      <w:bookmarkEnd w:id="4"/>
     </w:p>
     <w:p>
       <w:pPr>
@@ -3941,7 +3969,7 @@
           <w:szCs w:val="26"/>
         </w:rPr>
       </w:pPr>
-      <w:bookmarkStart w:id="5" w:name="_Toc11166170"/>
+      <w:bookmarkStart w:id="4" w:name="_Toc11166170"/>
       <w:r>
         <w:rPr>
           <w:rFonts w:ascii="Times New Roman" w:hAnsi="Times New Roman" w:cs="Times New Roman"/>
@@ -3960,7 +3988,7 @@
         </w:rPr>
         <w:t xml:space="preserve"> map</w:t>
       </w:r>
-      <w:bookmarkEnd w:id="5"/>
+      <w:bookmarkEnd w:id="4"/>
     </w:p>
     <w:p>
       <w:pPr>
@@ -4572,6 +4600,14 @@
           <w:sz w:val="26"/>
           <w:szCs w:val="26"/>
         </w:rPr>
+        <w:t xml:space="preserve"> nếu có</w:t>
+      </w:r>
+      <w:r>
+        <w:rPr>
+          <w:rFonts w:ascii="Times New Roman" w:hAnsi="Times New Roman" w:cs="Times New Roman"/>
+          <w:sz w:val="26"/>
+          <w:szCs w:val="26"/>
+        </w:rPr>
         <w:t>.</w:t>
       </w:r>
     </w:p>
@@ -4593,7 +4629,7 @@
           <w:szCs w:val="26"/>
         </w:rPr>
       </w:pPr>
-      <w:bookmarkStart w:id="6" w:name="_Toc11166171"/>
+      <w:bookmarkStart w:id="5" w:name="_Toc11166171"/>
       <w:r>
         <w:rPr>
           <w:rFonts w:ascii="Times New Roman" w:hAnsi="Times New Roman" w:cs="Times New Roman"/>
@@ -4603,7 +4639,7 @@
         </w:rPr>
         <w:t>Các kiến thức áp dụng</w:t>
       </w:r>
-      <w:bookmarkEnd w:id="6"/>
+      <w:bookmarkEnd w:id="5"/>
     </w:p>
     <w:p>
       <w:pPr>
@@ -4622,7 +4658,7 @@
           <w:szCs w:val="26"/>
         </w:rPr>
       </w:pPr>
-      <w:bookmarkStart w:id="7" w:name="_Toc11166172"/>
+      <w:bookmarkStart w:id="6" w:name="_Toc11166172"/>
       <w:r>
         <w:rPr>
           <w:rFonts w:ascii="Times New Roman" w:hAnsi="Times New Roman" w:cs="Times New Roman"/>
@@ -4632,7 +4668,7 @@
         </w:rPr>
         <w:t>Hướng đối tượng</w:t>
       </w:r>
-      <w:bookmarkEnd w:id="7"/>
+      <w:bookmarkEnd w:id="6"/>
     </w:p>
     <w:p>
       <w:pPr>
@@ -5127,7 +5163,7 @@
           <w:szCs w:val="26"/>
         </w:rPr>
       </w:pPr>
-      <w:bookmarkStart w:id="8" w:name="_Toc11166173"/>
+      <w:bookmarkStart w:id="7" w:name="_Toc11166173"/>
       <w:r>
         <w:rPr>
           <w:rFonts w:ascii="Times New Roman" w:hAnsi="Times New Roman" w:cs="Times New Roman"/>
@@ -5155,7 +5191,7 @@
         </w:rPr>
         <w:t>rid</w:t>
       </w:r>
-      <w:bookmarkEnd w:id="8"/>
+      <w:bookmarkEnd w:id="7"/>
     </w:p>
     <w:p>
       <w:pPr>
@@ -5529,7 +5565,7 @@
           <w:szCs w:val="26"/>
         </w:rPr>
       </w:pPr>
-      <w:bookmarkStart w:id="9" w:name="_Toc11166174"/>
+      <w:bookmarkStart w:id="8" w:name="_Toc11166174"/>
       <w:r>
         <w:rPr>
           <w:rFonts w:ascii="Times New Roman" w:hAnsi="Times New Roman" w:cs="Times New Roman"/>
@@ -5539,7 +5575,7 @@
         </w:rPr>
         <w:t>Các kiến thức khác</w:t>
       </w:r>
-      <w:bookmarkEnd w:id="9"/>
+      <w:bookmarkEnd w:id="8"/>
     </w:p>
     <w:p>
       <w:pPr>
@@ -5583,15 +5619,25 @@
           <w:sz w:val="26"/>
           <w:szCs w:val="26"/>
         </w:rPr>
-        <w:t>xử lý</w:t>
-      </w:r>
-      <w:r>
-        <w:rPr>
-          <w:rFonts w:ascii="Times New Roman" w:hAnsi="Times New Roman" w:cs="Times New Roman"/>
-          <w:sz w:val="26"/>
-          <w:szCs w:val="26"/>
-        </w:rPr>
-        <w:t xml:space="preserve"> hình ảnh, </w:t>
+        <w:t>làm việc với</w:t>
+      </w:r>
+      <w:r>
+        <w:rPr>
+          <w:rFonts w:ascii="Times New Roman" w:hAnsi="Times New Roman" w:cs="Times New Roman"/>
+          <w:sz w:val="26"/>
+          <w:szCs w:val="26"/>
+        </w:rPr>
+        <w:t xml:space="preserve"> sprite</w:t>
+      </w:r>
+      <w:bookmarkStart w:id="9" w:name="_GoBack"/>
+      <w:bookmarkEnd w:id="9"/>
+      <w:r>
+        <w:rPr>
+          <w:rFonts w:ascii="Times New Roman" w:hAnsi="Times New Roman" w:cs="Times New Roman"/>
+          <w:sz w:val="26"/>
+          <w:szCs w:val="26"/>
+        </w:rPr>
+        <w:t xml:space="preserve">, </w:t>
       </w:r>
       <w:r>
         <w:rPr>
@@ -8633,7 +8679,7 @@
           <w:rPr>
             <w:noProof/>
           </w:rPr>
-          <w:t>3</w:t>
+          <w:t>6</w:t>
         </w:r>
         <w:r>
           <w:rPr>
@@ -10921,7 +10967,7 @@
 </file>
 
 <file path=customXml/itemProps1.xml><?xml version="1.0" encoding="utf-8"?>
-<ds:datastoreItem xmlns:ds="http://schemas.openxmlformats.org/officeDocument/2006/customXml" ds:itemID="{CC93CAF8-5D95-47C2-90B3-FBA3C44E9713}">
+<ds:datastoreItem xmlns:ds="http://schemas.openxmlformats.org/officeDocument/2006/customXml" ds:itemID="{92BF8C48-F738-4F7C-B3B0-D1773457A0FC}">
   <ds:schemaRefs>
     <ds:schemaRef ds:uri="http://schemas.openxmlformats.org/officeDocument/2006/bibliography"/>
   </ds:schemaRefs>

</xml_diff>